<commit_message>
Write Definition of Thread und Anfang Nebenläufigkeit
</commit_message>
<xml_diff>
--- a/Recherche/_Zusammenfassungen/Grundlagen zu Nebenläufigkeit.docx
+++ b/Recherche/_Zusammenfassungen/Grundlagen zu Nebenläufigkeit.docx
@@ -1134,6 +1134,24 @@
     </w:p>
     <w:p>
       <w:pPr>
+        <w:pStyle w:val="Listenabsatz"/>
+        <w:numPr>
+          <w:ilvl w:val="0"/>
+          <w:numId w:val="1"/>
+        </w:numPr>
+        <w:rPr>
+          <w:color w:val="0070C0"/>
+        </w:rPr>
+      </w:pPr>
+      <w:r>
+        <w:rPr>
+          <w:color w:val="0070C0"/>
+        </w:rPr>
+        <w:t>Kooperation und Konkurrenz</w:t>
+      </w:r>
+    </w:p>
+    <w:p>
+      <w:pPr>
         <w:pStyle w:val="berschrift1"/>
       </w:pPr>
       <w:bookmarkStart w:id="1" w:name="_Toc87006573"/>
@@ -1161,6 +1179,202 @@
         </w:numPr>
       </w:pPr>
       <w:r>
+        <w:rPr>
+          <w:color w:val="0070C0"/>
+        </w:rPr>
+        <w:t xml:space="preserve">„Die Leistung eines Programms wird durch </w:t>
+      </w:r>
+      <w:r>
+        <w:rPr>
+          <w:color w:val="0070C0"/>
+        </w:rPr>
+        <w:t>das Ablaufen vieler Einzelschritte erbracht</w:t>
+      </w:r>
+      <w:r>
+        <w:rPr>
+          <w:color w:val="0070C0"/>
+        </w:rPr>
+        <w:t xml:space="preserve">, die durch Anweisungen und Eingaben gesteuert sind. </w:t>
+      </w:r>
+      <w:r>
+        <w:rPr>
+          <w:color w:val="0070C0"/>
+        </w:rPr>
+        <w:t>Jeden dieser Schritte bezeichnen wir als \</w:t>
+      </w:r>
+      <w:proofErr w:type="spellStart"/>
+      <w:proofErr w:type="gramStart"/>
+      <w:r>
+        <w:rPr>
+          <w:color w:val="0070C0"/>
+        </w:rPr>
+        <w:t>emph</w:t>
+      </w:r>
+      <w:proofErr w:type="spellEnd"/>
+      <w:r>
+        <w:rPr>
+          <w:color w:val="0070C0"/>
+        </w:rPr>
+        <w:t>{</w:t>
+      </w:r>
+      <w:proofErr w:type="gramEnd"/>
+      <w:r>
+        <w:rPr>
+          <w:color w:val="0070C0"/>
+        </w:rPr>
+        <w:t>Aktivität}</w:t>
+      </w:r>
+      <w:r>
+        <w:rPr>
+          <w:color w:val="0070C0"/>
+        </w:rPr>
+        <w:t xml:space="preserve">. </w:t>
+      </w:r>
+      <w:r>
+        <w:rPr>
+          <w:color w:val="0070C0"/>
+        </w:rPr>
+        <w:t xml:space="preserve">Wie man Aktivitäten </w:t>
+      </w:r>
+      <w:proofErr w:type="gramStart"/>
+      <w:r>
+        <w:rPr>
+          <w:color w:val="0070C0"/>
+        </w:rPr>
+        <w:t>abgrenzt</w:t>
+      </w:r>
+      <w:proofErr w:type="gramEnd"/>
+      <w:r>
+        <w:rPr>
+          <w:color w:val="0070C0"/>
+        </w:rPr>
+        <w:t xml:space="preserve"> ist eine Frage der Abstraktion.  Z.B. Grenze zwischen </w:t>
+      </w:r>
+      <w:r>
+        <w:rPr>
+          <w:color w:val="0070C0"/>
+        </w:rPr>
+        <w:t>Ausführungen von Anweisungen einer höheren Programmiersprache oder auch zwischen Ausführungen</w:t>
+      </w:r>
+      <w:r>
+        <w:rPr>
+          <w:color w:val="0070C0"/>
+        </w:rPr>
+        <w:t xml:space="preserve"> von Maschinenbefehlen</w:t>
+      </w:r>
+      <w:r>
+        <w:rPr>
+          <w:color w:val="0070C0"/>
+        </w:rPr>
+        <w:t>.</w:t>
+      </w:r>
+      <w:r>
+        <w:rPr>
+          <w:color w:val="0070C0"/>
+        </w:rPr>
+        <w:t xml:space="preserve"> </w:t>
+      </w:r>
+    </w:p>
+    <w:p>
+      <w:pPr>
+        <w:pStyle w:val="Listenabsatz"/>
+      </w:pPr>
+      <w:r>
+        <w:rPr>
+          <w:color w:val="0070C0"/>
+        </w:rPr>
+        <w:t xml:space="preserve">Ein </w:t>
+      </w:r>
+      <w:r>
+        <w:rPr>
+          <w:color w:val="0070C0"/>
+        </w:rPr>
+        <w:t>\</w:t>
+      </w:r>
+      <w:proofErr w:type="spellStart"/>
+      <w:proofErr w:type="gramStart"/>
+      <w:r>
+        <w:rPr>
+          <w:color w:val="0070C0"/>
+        </w:rPr>
+        <w:t>emph</w:t>
+      </w:r>
+      <w:proofErr w:type="spellEnd"/>
+      <w:r>
+        <w:rPr>
+          <w:color w:val="0070C0"/>
+        </w:rPr>
+        <w:t>{</w:t>
+      </w:r>
+      <w:proofErr w:type="gramEnd"/>
+      <w:r>
+        <w:rPr>
+          <w:color w:val="0070C0"/>
+        </w:rPr>
+        <w:t>Prozess</w:t>
+      </w:r>
+      <w:r>
+        <w:rPr>
+          <w:color w:val="0070C0"/>
+        </w:rPr>
+        <w:t>}</w:t>
+      </w:r>
+      <w:r>
+        <w:rPr>
+          <w:color w:val="0070C0"/>
+        </w:rPr>
+        <w:t xml:space="preserve"> </w:t>
+      </w:r>
+      <w:r>
+        <w:rPr>
+          <w:color w:val="0070C0"/>
+        </w:rPr>
+        <w:t xml:space="preserve">ist eine sequentielle Folge von Aktivitäten, durch die eine in sich abgeschlossene Aufgabe </w:t>
+      </w:r>
+      <w:r>
+        <w:rPr>
+          <w:color w:val="0070C0"/>
+        </w:rPr>
+        <w:t xml:space="preserve">bearbeitet wird [Nehmer1985]. In Abgrenzung zu anderen Prozessbegriffen </w:t>
+      </w:r>
+      <w:r>
+        <w:rPr>
+          <w:color w:val="0070C0"/>
+        </w:rPr>
+        <w:t>nennt man einen solchen Prozess auch \</w:t>
+      </w:r>
+      <w:proofErr w:type="spellStart"/>
+      <w:proofErr w:type="gramStart"/>
+      <w:r>
+        <w:rPr>
+          <w:color w:val="0070C0"/>
+        </w:rPr>
+        <w:t>emph</w:t>
+      </w:r>
+      <w:proofErr w:type="spellEnd"/>
+      <w:r>
+        <w:rPr>
+          <w:color w:val="0070C0"/>
+        </w:rPr>
+        <w:t>{</w:t>
+      </w:r>
+      <w:proofErr w:type="gramEnd"/>
+      <w:r>
+        <w:rPr>
+          <w:color w:val="0070C0"/>
+        </w:rPr>
+        <w:t>Rechenprozess}</w:t>
+      </w:r>
+    </w:p>
+    <w:p>
+      <w:pPr>
+        <w:pStyle w:val="Listenabsatz"/>
+        <w:numPr>
+          <w:ilvl w:val="0"/>
+          <w:numId w:val="4"/>
+        </w:numPr>
+      </w:pPr>
+      <w:r>
         <w:t xml:space="preserve">Threads aus Java-, OS- und Hardwaresicht -&gt; </w:t>
       </w:r>
       <w:r>
@@ -1188,6 +1402,7 @@
         <w:rPr>
           <w:noProof/>
         </w:rPr>
+        <w:lastRenderedPageBreak/>
         <w:drawing>
           <wp:inline distT="0" distB="0" distL="0" distR="0" wp14:anchorId="3C41CD6E" wp14:editId="4372BE51">
             <wp:extent cx="5630061" cy="4029637"/>
@@ -1204,7 +1419,7 @@
                     <pic:cNvPicPr/>
                   </pic:nvPicPr>
                   <pic:blipFill>
-                    <a:blip r:embed="rId6"/>
+                    <a:blip r:embed="rId8"/>
                     <a:stretch>
                       <a:fillRect/>
                     </a:stretch>
@@ -1241,7 +1456,6 @@
         <w:rPr>
           <w:color w:val="7030A0"/>
         </w:rPr>
-        <w:lastRenderedPageBreak/>
         <w:t>C</w:t>
       </w:r>
       <w:r>
@@ -1288,26 +1502,32 @@
           <w:numId w:val="2"/>
         </w:numPr>
         <w:rPr>
-          <w:color w:val="00B050"/>
-        </w:rPr>
-      </w:pPr>
-      <w:r>
-        <w:rPr>
-          <w:color w:val="00B050"/>
-        </w:rPr>
-        <w:t>„</w:t>
-      </w:r>
-      <w:r>
-        <w:rPr>
-          <w:color w:val="00B050"/>
-        </w:rPr>
-        <w:t>Zwei oder mehrere Aktivitäten (Tasks) heißen nebenläufig, wenn sie zeitgleich bearbeitet werden können</w:t>
-      </w:r>
-      <w:r>
-        <w:rPr>
-          <w:color w:val="00B050"/>
-        </w:rPr>
-        <w:t xml:space="preserve">.“ </w:t>
+          <w:color w:val="0070C0"/>
+        </w:rPr>
+      </w:pPr>
+      <w:r>
+        <w:rPr>
+          <w:color w:val="0070C0"/>
+        </w:rPr>
+        <w:t>Anweisungen werden als nebenläufig</w:t>
+      </w:r>
+      <w:r>
+        <w:rPr>
+          <w:color w:val="0070C0"/>
+        </w:rPr>
+        <w:t xml:space="preserve"> </w:t>
+      </w:r>
+      <w:r>
+        <w:rPr>
+          <w:color w:val="0070C0"/>
+        </w:rPr>
+        <w:t xml:space="preserve">bezeichnet, wenn sie parallel oder in beliebiger Reihenfolge parallel </w:t>
+      </w:r>
+      <w:r>
+        <w:rPr>
+          <w:color w:val="0070C0"/>
+        </w:rPr>
+        <w:t>ausgeführt werden können.</w:t>
       </w:r>
     </w:p>
     <w:p>
@@ -1325,19 +1545,19 @@
         <w:rPr>
           <w:color w:val="00B050"/>
         </w:rPr>
-        <w:t xml:space="preserve">Die Autoren </w:t>
+        <w:t>„</w:t>
       </w:r>
       <w:r>
         <w:rPr>
           <w:color w:val="00B050"/>
         </w:rPr>
-        <w:t>bezeichnen Thread als Abstraktionskonzept der Nebenläufigkeit in</w:t>
+        <w:t>Zwei oder mehrere Aktivitäten (Tasks) heißen nebenläufig, wenn sie zeitgleich bearbeitet werden können</w:t>
       </w:r>
       <w:r>
         <w:rPr>
           <w:color w:val="00B050"/>
         </w:rPr>
-        <w:t xml:space="preserve"> Java.</w:t>
+        <w:t xml:space="preserve">.“ </w:t>
       </w:r>
     </w:p>
     <w:p>
@@ -1361,13 +1581,13 @@
         <w:rPr>
           <w:color w:val="00B050"/>
         </w:rPr>
-        <w:t xml:space="preserve">identifizieren die Zerlegung in unabhängige Teilaktivitäten und </w:t>
+        <w:t>bezeichnen Thread als Abstraktionskonzept der Nebenläufigkeit in</w:t>
       </w:r>
       <w:r>
         <w:rPr>
           <w:color w:val="00B050"/>
         </w:rPr>
-        <w:t>Synchronisierung bzw. Steuerung als Aufgaben der nebenläufigen Programmierung</w:t>
+        <w:t xml:space="preserve"> Java.</w:t>
       </w:r>
     </w:p>
     <w:p>
@@ -1378,115 +1598,27 @@
           <w:numId w:val="2"/>
         </w:numPr>
         <w:rPr>
-          <w:color w:val="C00000"/>
-        </w:rPr>
-      </w:pPr>
-      <w:proofErr w:type="spellStart"/>
-      <w:r>
-        <w:rPr>
-          <w:color w:val="C00000"/>
-        </w:rPr>
-        <w:t>Programming</w:t>
-      </w:r>
-      <w:proofErr w:type="spellEnd"/>
-      <w:r>
-        <w:rPr>
-          <w:color w:val="C00000"/>
-        </w:rPr>
-        <w:t xml:space="preserve"> </w:t>
-      </w:r>
-      <w:proofErr w:type="spellStart"/>
-      <w:r>
-        <w:rPr>
-          <w:color w:val="C00000"/>
-        </w:rPr>
-        <w:t>as</w:t>
-      </w:r>
-      <w:proofErr w:type="spellEnd"/>
-      <w:r>
-        <w:rPr>
-          <w:color w:val="C00000"/>
-        </w:rPr>
-        <w:t xml:space="preserve"> </w:t>
-      </w:r>
-      <w:proofErr w:type="spellStart"/>
-      <w:r>
-        <w:rPr>
-          <w:color w:val="C00000"/>
-        </w:rPr>
-        <w:t>the</w:t>
-      </w:r>
-      <w:proofErr w:type="spellEnd"/>
-      <w:r>
-        <w:rPr>
-          <w:color w:val="C00000"/>
-        </w:rPr>
-        <w:t xml:space="preserve"> </w:t>
-      </w:r>
-      <w:proofErr w:type="spellStart"/>
-      <w:r>
-        <w:rPr>
-          <w:color w:val="C00000"/>
-        </w:rPr>
-        <w:t>composition</w:t>
-      </w:r>
-      <w:proofErr w:type="spellEnd"/>
-      <w:r>
-        <w:rPr>
-          <w:color w:val="C00000"/>
-        </w:rPr>
-        <w:t xml:space="preserve"> </w:t>
-      </w:r>
-      <w:proofErr w:type="spellStart"/>
-      <w:r>
-        <w:rPr>
-          <w:color w:val="C00000"/>
-        </w:rPr>
-        <w:t>of</w:t>
-      </w:r>
-      <w:proofErr w:type="spellEnd"/>
-      <w:r>
-        <w:rPr>
-          <w:color w:val="C00000"/>
-        </w:rPr>
-        <w:t xml:space="preserve"> </w:t>
-      </w:r>
-      <w:proofErr w:type="spellStart"/>
-      <w:r>
-        <w:rPr>
-          <w:color w:val="C00000"/>
-        </w:rPr>
-        <w:t>independently</w:t>
-      </w:r>
-      <w:proofErr w:type="spellEnd"/>
-      <w:r>
-        <w:rPr>
-          <w:color w:val="C00000"/>
-        </w:rPr>
-        <w:t xml:space="preserve"> </w:t>
-      </w:r>
-      <w:proofErr w:type="spellStart"/>
-      <w:r>
-        <w:rPr>
-          <w:color w:val="C00000"/>
-        </w:rPr>
-        <w:t>executing</w:t>
-      </w:r>
-      <w:proofErr w:type="spellEnd"/>
-      <w:r>
-        <w:rPr>
-          <w:color w:val="C00000"/>
-        </w:rPr>
-        <w:t xml:space="preserve"> </w:t>
-      </w:r>
-      <w:proofErr w:type="spellStart"/>
-      <w:r>
-        <w:rPr>
-          <w:color w:val="C00000"/>
-        </w:rPr>
-        <w:t>processes</w:t>
-      </w:r>
-      <w:proofErr w:type="spellEnd"/>
+          <w:color w:val="00B050"/>
+        </w:rPr>
+      </w:pPr>
+      <w:r>
+        <w:rPr>
+          <w:color w:val="00B050"/>
+        </w:rPr>
+        <w:t xml:space="preserve">Die Autoren </w:t>
+      </w:r>
+      <w:r>
+        <w:rPr>
+          <w:color w:val="00B050"/>
+        </w:rPr>
+        <w:t xml:space="preserve">identifizieren die Zerlegung in unabhängige Teilaktivitäten und </w:t>
+      </w:r>
+      <w:r>
+        <w:rPr>
+          <w:color w:val="00B050"/>
+        </w:rPr>
+        <w:t>Synchronisierung bzw. Steuerung als Aufgaben der nebenläufigen Programmierung</w:t>
+      </w:r>
     </w:p>
     <w:p>
       <w:pPr>
@@ -1504,70 +1636,56 @@
         <w:rPr>
           <w:color w:val="C00000"/>
         </w:rPr>
-        <w:t>Concurrency</w:t>
-      </w:r>
-      <w:proofErr w:type="spellEnd"/>
-      <w:r>
-        <w:rPr>
-          <w:color w:val="C00000"/>
-        </w:rPr>
-        <w:t xml:space="preserve"> </w:t>
-      </w:r>
-      <w:proofErr w:type="spellStart"/>
-      <w:r>
-        <w:rPr>
-          <w:color w:val="C00000"/>
-        </w:rPr>
-        <w:t>is</w:t>
-      </w:r>
-      <w:proofErr w:type="spellEnd"/>
-      <w:r>
-        <w:rPr>
-          <w:color w:val="C00000"/>
-        </w:rPr>
-        <w:t xml:space="preserve"> </w:t>
-      </w:r>
-      <w:proofErr w:type="spellStart"/>
-      <w:r>
-        <w:rPr>
-          <w:color w:val="C00000"/>
-        </w:rPr>
-        <w:t>about</w:t>
-      </w:r>
-      <w:proofErr w:type="spellEnd"/>
-      <w:r>
-        <w:rPr>
-          <w:color w:val="C00000"/>
-        </w:rPr>
-        <w:t xml:space="preserve"> </w:t>
-      </w:r>
-      <w:proofErr w:type="spellStart"/>
-      <w:r>
-        <w:rPr>
-          <w:color w:val="C00000"/>
-        </w:rPr>
-        <w:t>dealing</w:t>
-      </w:r>
-      <w:proofErr w:type="spellEnd"/>
-      <w:r>
-        <w:rPr>
-          <w:color w:val="C00000"/>
-        </w:rPr>
-        <w:t xml:space="preserve"> </w:t>
-      </w:r>
-      <w:proofErr w:type="spellStart"/>
-      <w:r>
-        <w:rPr>
-          <w:color w:val="C00000"/>
-        </w:rPr>
-        <w:t>with</w:t>
-      </w:r>
-      <w:proofErr w:type="spellEnd"/>
-      <w:r>
-        <w:rPr>
-          <w:color w:val="C00000"/>
-        </w:rPr>
-        <w:t xml:space="preserve"> lots </w:t>
+        <w:t>Programming</w:t>
+      </w:r>
+      <w:proofErr w:type="spellEnd"/>
+      <w:r>
+        <w:rPr>
+          <w:color w:val="C00000"/>
+        </w:rPr>
+        <w:t xml:space="preserve"> </w:t>
+      </w:r>
+      <w:proofErr w:type="spellStart"/>
+      <w:r>
+        <w:rPr>
+          <w:color w:val="C00000"/>
+        </w:rPr>
+        <w:t>as</w:t>
+      </w:r>
+      <w:proofErr w:type="spellEnd"/>
+      <w:r>
+        <w:rPr>
+          <w:color w:val="C00000"/>
+        </w:rPr>
+        <w:t xml:space="preserve"> </w:t>
+      </w:r>
+      <w:proofErr w:type="spellStart"/>
+      <w:r>
+        <w:rPr>
+          <w:color w:val="C00000"/>
+        </w:rPr>
+        <w:t>the</w:t>
+      </w:r>
+      <w:proofErr w:type="spellEnd"/>
+      <w:r>
+        <w:rPr>
+          <w:color w:val="C00000"/>
+        </w:rPr>
+        <w:t xml:space="preserve"> </w:t>
+      </w:r>
+      <w:proofErr w:type="spellStart"/>
+      <w:r>
+        <w:rPr>
+          <w:color w:val="C00000"/>
+        </w:rPr>
+        <w:t>composition</w:t>
+      </w:r>
+      <w:proofErr w:type="spellEnd"/>
+      <w:r>
+        <w:rPr>
+          <w:color w:val="C00000"/>
+        </w:rPr>
+        <w:t xml:space="preserve"> </w:t>
       </w:r>
       <w:proofErr w:type="spellStart"/>
       <w:r>
@@ -1588,29 +1706,37 @@
         <w:rPr>
           <w:color w:val="C00000"/>
         </w:rPr>
-        <w:t>things</w:t>
-      </w:r>
-      <w:proofErr w:type="spellEnd"/>
-      <w:r>
-        <w:rPr>
-          <w:color w:val="C00000"/>
-        </w:rPr>
-        <w:t xml:space="preserve"> at </w:t>
-      </w:r>
-      <w:proofErr w:type="spellStart"/>
-      <w:r>
-        <w:rPr>
-          <w:color w:val="C00000"/>
-        </w:rPr>
-        <w:t>once</w:t>
-      </w:r>
-      <w:proofErr w:type="spellEnd"/>
-      <w:r>
-        <w:rPr>
-          <w:color w:val="C00000"/>
-        </w:rPr>
-        <w:t>.</w:t>
-      </w:r>
+        <w:t>independently</w:t>
+      </w:r>
+      <w:proofErr w:type="spellEnd"/>
+      <w:r>
+        <w:rPr>
+          <w:color w:val="C00000"/>
+        </w:rPr>
+        <w:t xml:space="preserve"> </w:t>
+      </w:r>
+      <w:proofErr w:type="spellStart"/>
+      <w:r>
+        <w:rPr>
+          <w:color w:val="C00000"/>
+        </w:rPr>
+        <w:t>executing</w:t>
+      </w:r>
+      <w:proofErr w:type="spellEnd"/>
+      <w:r>
+        <w:rPr>
+          <w:color w:val="C00000"/>
+        </w:rPr>
+        <w:t xml:space="preserve"> </w:t>
+      </w:r>
+      <w:proofErr w:type="spellStart"/>
+      <w:r>
+        <w:rPr>
+          <w:color w:val="C00000"/>
+        </w:rPr>
+        <w:t>processes</w:t>
+      </w:r>
+      <w:proofErr w:type="spellEnd"/>
     </w:p>
     <w:p>
       <w:pPr>
@@ -1628,14 +1754,14 @@
         <w:rPr>
           <w:color w:val="C00000"/>
         </w:rPr>
-        <w:t>Concurrencys</w:t>
-      </w:r>
-      <w:proofErr w:type="spellEnd"/>
-      <w:r>
-        <w:rPr>
-          <w:color w:val="C00000"/>
-        </w:rPr>
-        <w:t xml:space="preserve"> Goal </w:t>
+        <w:t>Concurrency</w:t>
+      </w:r>
+      <w:proofErr w:type="spellEnd"/>
+      <w:r>
+        <w:rPr>
+          <w:color w:val="C00000"/>
+        </w:rPr>
+        <w:t xml:space="preserve"> </w:t>
       </w:r>
       <w:proofErr w:type="spellStart"/>
       <w:r>
@@ -1649,40 +1775,92 @@
         <w:rPr>
           <w:color w:val="C00000"/>
         </w:rPr>
-        <w:t xml:space="preserve"> a </w:t>
-      </w:r>
-      <w:proofErr w:type="spellStart"/>
-      <w:r>
-        <w:rPr>
-          <w:color w:val="C00000"/>
-        </w:rPr>
-        <w:t>good</w:t>
-      </w:r>
-      <w:proofErr w:type="spellEnd"/>
-      <w:r>
-        <w:rPr>
-          <w:color w:val="C00000"/>
-        </w:rPr>
-        <w:t xml:space="preserve"> </w:t>
-      </w:r>
-      <w:proofErr w:type="spellStart"/>
-      <w:r>
-        <w:rPr>
-          <w:color w:val="C00000"/>
-        </w:rPr>
-        <w:t>structure</w:t>
-      </w:r>
-      <w:proofErr w:type="spellEnd"/>
-    </w:p>
-    <w:p>
-      <w:pPr>
-        <w:pStyle w:val="berschrift2"/>
-      </w:pPr>
-      <w:bookmarkStart w:id="4" w:name="_Toc87006576"/>
-      <w:r>
-        <w:t>Was ist Parallelität</w:t>
-      </w:r>
-      <w:bookmarkEnd w:id="4"/>
+        <w:t xml:space="preserve"> </w:t>
+      </w:r>
+      <w:proofErr w:type="spellStart"/>
+      <w:r>
+        <w:rPr>
+          <w:color w:val="C00000"/>
+        </w:rPr>
+        <w:t>about</w:t>
+      </w:r>
+      <w:proofErr w:type="spellEnd"/>
+      <w:r>
+        <w:rPr>
+          <w:color w:val="C00000"/>
+        </w:rPr>
+        <w:t xml:space="preserve"> </w:t>
+      </w:r>
+      <w:proofErr w:type="spellStart"/>
+      <w:r>
+        <w:rPr>
+          <w:color w:val="C00000"/>
+        </w:rPr>
+        <w:t>dealing</w:t>
+      </w:r>
+      <w:proofErr w:type="spellEnd"/>
+      <w:r>
+        <w:rPr>
+          <w:color w:val="C00000"/>
+        </w:rPr>
+        <w:t xml:space="preserve"> </w:t>
+      </w:r>
+      <w:proofErr w:type="spellStart"/>
+      <w:r>
+        <w:rPr>
+          <w:color w:val="C00000"/>
+        </w:rPr>
+        <w:t>with</w:t>
+      </w:r>
+      <w:proofErr w:type="spellEnd"/>
+      <w:r>
+        <w:rPr>
+          <w:color w:val="C00000"/>
+        </w:rPr>
+        <w:t xml:space="preserve"> lots </w:t>
+      </w:r>
+      <w:proofErr w:type="spellStart"/>
+      <w:r>
+        <w:rPr>
+          <w:color w:val="C00000"/>
+        </w:rPr>
+        <w:t>of</w:t>
+      </w:r>
+      <w:proofErr w:type="spellEnd"/>
+      <w:r>
+        <w:rPr>
+          <w:color w:val="C00000"/>
+        </w:rPr>
+        <w:t xml:space="preserve"> </w:t>
+      </w:r>
+      <w:proofErr w:type="spellStart"/>
+      <w:r>
+        <w:rPr>
+          <w:color w:val="C00000"/>
+        </w:rPr>
+        <w:t>things</w:t>
+      </w:r>
+      <w:proofErr w:type="spellEnd"/>
+      <w:r>
+        <w:rPr>
+          <w:color w:val="C00000"/>
+        </w:rPr>
+        <w:t xml:space="preserve"> at </w:t>
+      </w:r>
+      <w:proofErr w:type="spellStart"/>
+      <w:r>
+        <w:rPr>
+          <w:color w:val="C00000"/>
+        </w:rPr>
+        <w:t>once</w:t>
+      </w:r>
+      <w:proofErr w:type="spellEnd"/>
+      <w:r>
+        <w:rPr>
+          <w:color w:val="C00000"/>
+        </w:rPr>
+        <w:t>.</w:t>
+      </w:r>
     </w:p>
     <w:p>
       <w:pPr>
@@ -1700,127 +1878,61 @@
         <w:rPr>
           <w:color w:val="C00000"/>
         </w:rPr>
-        <w:t>Programming</w:t>
-      </w:r>
-      <w:proofErr w:type="spellEnd"/>
-      <w:r>
-        <w:rPr>
-          <w:color w:val="C00000"/>
-        </w:rPr>
-        <w:t xml:space="preserve"> </w:t>
-      </w:r>
-      <w:proofErr w:type="spellStart"/>
-      <w:r>
-        <w:rPr>
-          <w:color w:val="C00000"/>
-        </w:rPr>
-        <w:t>as</w:t>
-      </w:r>
-      <w:proofErr w:type="spellEnd"/>
-      <w:r>
-        <w:rPr>
-          <w:color w:val="C00000"/>
-        </w:rPr>
-        <w:t xml:space="preserve"> </w:t>
-      </w:r>
-      <w:proofErr w:type="spellStart"/>
-      <w:r>
-        <w:rPr>
-          <w:color w:val="C00000"/>
-        </w:rPr>
-        <w:t>the</w:t>
-      </w:r>
-      <w:proofErr w:type="spellEnd"/>
-      <w:r>
-        <w:rPr>
-          <w:color w:val="C00000"/>
-        </w:rPr>
-        <w:t xml:space="preserve"> </w:t>
-      </w:r>
-      <w:proofErr w:type="spellStart"/>
-      <w:r>
-        <w:rPr>
-          <w:color w:val="C00000"/>
-        </w:rPr>
-        <w:t>simultaneous</w:t>
-      </w:r>
-      <w:proofErr w:type="spellEnd"/>
-      <w:r>
-        <w:rPr>
-          <w:color w:val="C00000"/>
-        </w:rPr>
-        <w:t xml:space="preserve"> </w:t>
-      </w:r>
-      <w:proofErr w:type="spellStart"/>
-      <w:r>
-        <w:rPr>
-          <w:color w:val="C00000"/>
-        </w:rPr>
-        <w:t>execution</w:t>
-      </w:r>
-      <w:proofErr w:type="spellEnd"/>
-      <w:r>
-        <w:rPr>
-          <w:color w:val="C00000"/>
-        </w:rPr>
-        <w:t xml:space="preserve"> </w:t>
-      </w:r>
-      <w:proofErr w:type="spellStart"/>
-      <w:r>
-        <w:rPr>
-          <w:color w:val="C00000"/>
-        </w:rPr>
-        <w:t>of</w:t>
-      </w:r>
-      <w:proofErr w:type="spellEnd"/>
-      <w:r>
-        <w:rPr>
-          <w:color w:val="C00000"/>
-        </w:rPr>
-        <w:t xml:space="preserve"> (</w:t>
-      </w:r>
-      <w:proofErr w:type="spellStart"/>
-      <w:r>
-        <w:rPr>
-          <w:color w:val="C00000"/>
-        </w:rPr>
-        <w:t>possibly</w:t>
-      </w:r>
-      <w:proofErr w:type="spellEnd"/>
-      <w:r>
-        <w:rPr>
-          <w:color w:val="C00000"/>
-        </w:rPr>
-        <w:t xml:space="preserve"> </w:t>
-      </w:r>
-      <w:proofErr w:type="spellStart"/>
-      <w:r>
-        <w:rPr>
-          <w:color w:val="C00000"/>
-        </w:rPr>
-        <w:t>related</w:t>
-      </w:r>
-      <w:proofErr w:type="spellEnd"/>
-      <w:r>
-        <w:rPr>
-          <w:color w:val="C00000"/>
-        </w:rPr>
-        <w:t xml:space="preserve">) </w:t>
-      </w:r>
-      <w:proofErr w:type="spellStart"/>
-      <w:r>
-        <w:rPr>
-          <w:color w:val="C00000"/>
-        </w:rPr>
-        <w:t>computations</w:t>
-      </w:r>
-      <w:proofErr w:type="spellEnd"/>
-      <w:r>
-        <w:rPr>
-          <w:color w:val="C00000"/>
-        </w:rPr>
-        <w:t>.</w:t>
-      </w:r>
+        <w:t>Concurrencys</w:t>
+      </w:r>
+      <w:proofErr w:type="spellEnd"/>
+      <w:r>
+        <w:rPr>
+          <w:color w:val="C00000"/>
+        </w:rPr>
+        <w:t xml:space="preserve"> Goal </w:t>
+      </w:r>
+      <w:proofErr w:type="spellStart"/>
+      <w:r>
+        <w:rPr>
+          <w:color w:val="C00000"/>
+        </w:rPr>
+        <w:t>is</w:t>
+      </w:r>
+      <w:proofErr w:type="spellEnd"/>
+      <w:r>
+        <w:rPr>
+          <w:color w:val="C00000"/>
+        </w:rPr>
+        <w:t xml:space="preserve"> a </w:t>
+      </w:r>
+      <w:proofErr w:type="spellStart"/>
+      <w:r>
+        <w:rPr>
+          <w:color w:val="C00000"/>
+        </w:rPr>
+        <w:t>good</w:t>
+      </w:r>
+      <w:proofErr w:type="spellEnd"/>
+      <w:r>
+        <w:rPr>
+          <w:color w:val="C00000"/>
+        </w:rPr>
+        <w:t xml:space="preserve"> </w:t>
+      </w:r>
+      <w:proofErr w:type="spellStart"/>
+      <w:r>
+        <w:rPr>
+          <w:color w:val="C00000"/>
+        </w:rPr>
+        <w:t>structure</w:t>
+      </w:r>
+      <w:proofErr w:type="spellEnd"/>
+    </w:p>
+    <w:p>
+      <w:pPr>
+        <w:pStyle w:val="berschrift2"/>
+      </w:pPr>
+      <w:bookmarkStart w:id="4" w:name="_Toc87006576"/>
+      <w:r>
+        <w:t>Was ist Parallelität</w:t>
+      </w:r>
+      <w:bookmarkEnd w:id="4"/>
     </w:p>
     <w:p>
       <w:pPr>
@@ -1838,56 +1950,70 @@
         <w:rPr>
           <w:color w:val="C00000"/>
         </w:rPr>
-        <w:t>Parallelism</w:t>
-      </w:r>
-      <w:proofErr w:type="spellEnd"/>
-      <w:r>
-        <w:rPr>
-          <w:color w:val="C00000"/>
-        </w:rPr>
-        <w:t xml:space="preserve"> </w:t>
-      </w:r>
-      <w:proofErr w:type="spellStart"/>
-      <w:r>
-        <w:rPr>
-          <w:color w:val="C00000"/>
-        </w:rPr>
-        <w:t>is</w:t>
-      </w:r>
-      <w:proofErr w:type="spellEnd"/>
-      <w:r>
-        <w:rPr>
-          <w:color w:val="C00000"/>
-        </w:rPr>
-        <w:t xml:space="preserve"> </w:t>
-      </w:r>
-      <w:proofErr w:type="spellStart"/>
-      <w:r>
-        <w:rPr>
-          <w:color w:val="C00000"/>
-        </w:rPr>
-        <w:t>about</w:t>
-      </w:r>
-      <w:proofErr w:type="spellEnd"/>
-      <w:r>
-        <w:rPr>
-          <w:color w:val="C00000"/>
-        </w:rPr>
-        <w:t xml:space="preserve"> </w:t>
-      </w:r>
-      <w:proofErr w:type="spellStart"/>
-      <w:r>
-        <w:rPr>
-          <w:color w:val="C00000"/>
-        </w:rPr>
-        <w:t>doing</w:t>
-      </w:r>
-      <w:proofErr w:type="spellEnd"/>
-      <w:r>
-        <w:rPr>
-          <w:color w:val="C00000"/>
-        </w:rPr>
-        <w:t xml:space="preserve"> lots </w:t>
+        <w:t>Programming</w:t>
+      </w:r>
+      <w:proofErr w:type="spellEnd"/>
+      <w:r>
+        <w:rPr>
+          <w:color w:val="C00000"/>
+        </w:rPr>
+        <w:t xml:space="preserve"> </w:t>
+      </w:r>
+      <w:proofErr w:type="spellStart"/>
+      <w:r>
+        <w:rPr>
+          <w:color w:val="C00000"/>
+        </w:rPr>
+        <w:t>as</w:t>
+      </w:r>
+      <w:proofErr w:type="spellEnd"/>
+      <w:r>
+        <w:rPr>
+          <w:color w:val="C00000"/>
+        </w:rPr>
+        <w:t xml:space="preserve"> </w:t>
+      </w:r>
+      <w:proofErr w:type="spellStart"/>
+      <w:r>
+        <w:rPr>
+          <w:color w:val="C00000"/>
+        </w:rPr>
+        <w:t>the</w:t>
+      </w:r>
+      <w:proofErr w:type="spellEnd"/>
+      <w:r>
+        <w:rPr>
+          <w:color w:val="C00000"/>
+        </w:rPr>
+        <w:t xml:space="preserve"> </w:t>
+      </w:r>
+      <w:proofErr w:type="spellStart"/>
+      <w:r>
+        <w:rPr>
+          <w:color w:val="C00000"/>
+        </w:rPr>
+        <w:t>simultaneous</w:t>
+      </w:r>
+      <w:proofErr w:type="spellEnd"/>
+      <w:r>
+        <w:rPr>
+          <w:color w:val="C00000"/>
+        </w:rPr>
+        <w:t xml:space="preserve"> </w:t>
+      </w:r>
+      <w:proofErr w:type="spellStart"/>
+      <w:r>
+        <w:rPr>
+          <w:color w:val="C00000"/>
+        </w:rPr>
+        <w:t>execution</w:t>
+      </w:r>
+      <w:proofErr w:type="spellEnd"/>
+      <w:r>
+        <w:rPr>
+          <w:color w:val="C00000"/>
+        </w:rPr>
+        <w:t xml:space="preserve"> </w:t>
       </w:r>
       <w:proofErr w:type="spellStart"/>
       <w:r>
@@ -1901,28 +2027,42 @@
         <w:rPr>
           <w:color w:val="C00000"/>
         </w:rPr>
-        <w:t xml:space="preserve"> </w:t>
-      </w:r>
-      <w:proofErr w:type="spellStart"/>
-      <w:r>
-        <w:rPr>
-          <w:color w:val="C00000"/>
-        </w:rPr>
-        <w:t>things</w:t>
-      </w:r>
-      <w:proofErr w:type="spellEnd"/>
-      <w:r>
-        <w:rPr>
-          <w:color w:val="C00000"/>
-        </w:rPr>
-        <w:t xml:space="preserve"> at </w:t>
-      </w:r>
-      <w:proofErr w:type="spellStart"/>
-      <w:r>
-        <w:rPr>
-          <w:color w:val="C00000"/>
-        </w:rPr>
-        <w:t>once</w:t>
+        <w:t xml:space="preserve"> (</w:t>
+      </w:r>
+      <w:proofErr w:type="spellStart"/>
+      <w:r>
+        <w:rPr>
+          <w:color w:val="C00000"/>
+        </w:rPr>
+        <w:t>possibly</w:t>
+      </w:r>
+      <w:proofErr w:type="spellEnd"/>
+      <w:r>
+        <w:rPr>
+          <w:color w:val="C00000"/>
+        </w:rPr>
+        <w:t xml:space="preserve"> </w:t>
+      </w:r>
+      <w:proofErr w:type="spellStart"/>
+      <w:r>
+        <w:rPr>
+          <w:color w:val="C00000"/>
+        </w:rPr>
+        <w:t>related</w:t>
+      </w:r>
+      <w:proofErr w:type="spellEnd"/>
+      <w:r>
+        <w:rPr>
+          <w:color w:val="C00000"/>
+        </w:rPr>
+        <w:t xml:space="preserve">) </w:t>
+      </w:r>
+      <w:proofErr w:type="spellStart"/>
+      <w:r>
+        <w:rPr>
+          <w:color w:val="C00000"/>
+        </w:rPr>
+        <w:t>computations</w:t>
       </w:r>
       <w:proofErr w:type="spellEnd"/>
       <w:r>
@@ -1931,16 +2071,6 @@
         </w:rPr>
         <w:t>.</w:t>
       </w:r>
-    </w:p>
-    <w:p>
-      <w:pPr>
-        <w:pStyle w:val="berschrift2"/>
-      </w:pPr>
-      <w:bookmarkStart w:id="5" w:name="_Toc87006577"/>
-      <w:r>
-        <w:t>Unterschied zwischen Nebenläufigkeit und Parallelität</w:t>
-      </w:r>
-      <w:bookmarkEnd w:id="5"/>
     </w:p>
     <w:p>
       <w:pPr>
@@ -1958,7 +2088,7 @@
         <w:rPr>
           <w:color w:val="C00000"/>
         </w:rPr>
-        <w:t>Concurrency</w:t>
+        <w:t>Parallelism</w:t>
       </w:r>
       <w:proofErr w:type="spellEnd"/>
       <w:r>
@@ -2000,63 +2130,49 @@
         <w:rPr>
           <w:color w:val="C00000"/>
         </w:rPr>
-        <w:t>structure</w:t>
-      </w:r>
-      <w:proofErr w:type="spellEnd"/>
-      <w:r>
-        <w:rPr>
-          <w:color w:val="C00000"/>
-        </w:rPr>
-        <w:t xml:space="preserve">, </w:t>
-      </w:r>
-      <w:proofErr w:type="spellStart"/>
-      <w:r>
-        <w:rPr>
-          <w:color w:val="C00000"/>
-        </w:rPr>
-        <w:t>parallelism</w:t>
-      </w:r>
-      <w:proofErr w:type="spellEnd"/>
-      <w:r>
-        <w:rPr>
-          <w:color w:val="C00000"/>
-        </w:rPr>
-        <w:t xml:space="preserve"> </w:t>
-      </w:r>
-      <w:proofErr w:type="spellStart"/>
-      <w:r>
-        <w:rPr>
-          <w:color w:val="C00000"/>
-        </w:rPr>
-        <w:t>is</w:t>
-      </w:r>
-      <w:proofErr w:type="spellEnd"/>
-      <w:r>
-        <w:rPr>
-          <w:color w:val="C00000"/>
-        </w:rPr>
-        <w:t xml:space="preserve"> </w:t>
-      </w:r>
-      <w:proofErr w:type="spellStart"/>
-      <w:r>
-        <w:rPr>
-          <w:color w:val="C00000"/>
-        </w:rPr>
-        <w:t>about</w:t>
-      </w:r>
-      <w:proofErr w:type="spellEnd"/>
-      <w:r>
-        <w:rPr>
-          <w:color w:val="C00000"/>
-        </w:rPr>
-        <w:t xml:space="preserve"> </w:t>
-      </w:r>
-      <w:proofErr w:type="spellStart"/>
-      <w:r>
-        <w:rPr>
-          <w:color w:val="C00000"/>
-        </w:rPr>
-        <w:t>execution</w:t>
+        <w:t>doing</w:t>
+      </w:r>
+      <w:proofErr w:type="spellEnd"/>
+      <w:r>
+        <w:rPr>
+          <w:color w:val="C00000"/>
+        </w:rPr>
+        <w:t xml:space="preserve"> lots </w:t>
+      </w:r>
+      <w:proofErr w:type="spellStart"/>
+      <w:r>
+        <w:rPr>
+          <w:color w:val="C00000"/>
+        </w:rPr>
+        <w:t>of</w:t>
+      </w:r>
+      <w:proofErr w:type="spellEnd"/>
+      <w:r>
+        <w:rPr>
+          <w:color w:val="C00000"/>
+        </w:rPr>
+        <w:t xml:space="preserve"> </w:t>
+      </w:r>
+      <w:proofErr w:type="spellStart"/>
+      <w:r>
+        <w:rPr>
+          <w:color w:val="C00000"/>
+        </w:rPr>
+        <w:t>things</w:t>
+      </w:r>
+      <w:proofErr w:type="spellEnd"/>
+      <w:r>
+        <w:rPr>
+          <w:color w:val="C00000"/>
+        </w:rPr>
+        <w:t xml:space="preserve"> at </w:t>
+      </w:r>
+      <w:proofErr w:type="spellStart"/>
+      <w:r>
+        <w:rPr>
+          <w:color w:val="C00000"/>
+        </w:rPr>
+        <w:t>once</w:t>
       </w:r>
       <w:proofErr w:type="spellEnd"/>
       <w:r>
@@ -2065,6 +2181,16 @@
         </w:rPr>
         <w:t>.</w:t>
       </w:r>
+    </w:p>
+    <w:p>
+      <w:pPr>
+        <w:pStyle w:val="berschrift2"/>
+      </w:pPr>
+      <w:bookmarkStart w:id="5" w:name="_Toc87006577"/>
+      <w:r>
+        <w:t>Unterschied zwischen Nebenläufigkeit und Parallelität</w:t>
+      </w:r>
+      <w:bookmarkEnd w:id="5"/>
     </w:p>
     <w:p>
       <w:pPr>
@@ -2096,35 +2222,21 @@
         <w:rPr>
           <w:color w:val="C00000"/>
         </w:rPr>
-        <w:t>provides</w:t>
-      </w:r>
-      <w:proofErr w:type="spellEnd"/>
-      <w:r>
-        <w:rPr>
-          <w:color w:val="C00000"/>
-        </w:rPr>
-        <w:t xml:space="preserve"> a </w:t>
-      </w:r>
-      <w:proofErr w:type="spellStart"/>
-      <w:r>
-        <w:rPr>
-          <w:color w:val="C00000"/>
-        </w:rPr>
-        <w:t>way</w:t>
-      </w:r>
-      <w:proofErr w:type="spellEnd"/>
-      <w:r>
-        <w:rPr>
-          <w:color w:val="C00000"/>
-        </w:rPr>
-        <w:t xml:space="preserve"> </w:t>
-      </w:r>
-      <w:proofErr w:type="spellStart"/>
-      <w:r>
-        <w:rPr>
-          <w:color w:val="C00000"/>
-        </w:rPr>
-        <w:t>to</w:t>
+        <w:t>is</w:t>
+      </w:r>
+      <w:proofErr w:type="spellEnd"/>
+      <w:r>
+        <w:rPr>
+          <w:color w:val="C00000"/>
+        </w:rPr>
+        <w:t xml:space="preserve"> </w:t>
+      </w:r>
+      <w:proofErr w:type="spellStart"/>
+      <w:r>
+        <w:rPr>
+          <w:color w:val="C00000"/>
+        </w:rPr>
+        <w:t>about</w:t>
       </w:r>
       <w:proofErr w:type="spellEnd"/>
       <w:r>
@@ -2145,126 +2257,56 @@
         <w:rPr>
           <w:color w:val="C00000"/>
         </w:rPr>
-        <w:t xml:space="preserve"> a </w:t>
-      </w:r>
-      <w:proofErr w:type="spellStart"/>
-      <w:r>
-        <w:rPr>
-          <w:color w:val="C00000"/>
-        </w:rPr>
-        <w:t>solution</w:t>
-      </w:r>
-      <w:proofErr w:type="spellEnd"/>
-      <w:r>
-        <w:rPr>
-          <w:color w:val="C00000"/>
-        </w:rPr>
-        <w:t xml:space="preserve"> </w:t>
-      </w:r>
-      <w:proofErr w:type="spellStart"/>
-      <w:r>
-        <w:rPr>
-          <w:color w:val="C00000"/>
-        </w:rPr>
-        <w:t>to</w:t>
-      </w:r>
-      <w:proofErr w:type="spellEnd"/>
-      <w:r>
-        <w:rPr>
-          <w:color w:val="C00000"/>
-        </w:rPr>
-        <w:t xml:space="preserve"> </w:t>
-      </w:r>
-      <w:proofErr w:type="spellStart"/>
-      <w:r>
-        <w:rPr>
-          <w:color w:val="C00000"/>
-        </w:rPr>
-        <w:t>solve</w:t>
-      </w:r>
-      <w:proofErr w:type="spellEnd"/>
-      <w:r>
-        <w:rPr>
-          <w:color w:val="C00000"/>
-        </w:rPr>
-        <w:t xml:space="preserve"> a </w:t>
-      </w:r>
-      <w:proofErr w:type="spellStart"/>
-      <w:r>
-        <w:rPr>
-          <w:color w:val="C00000"/>
-        </w:rPr>
-        <w:t>problem</w:t>
-      </w:r>
-      <w:proofErr w:type="spellEnd"/>
-      <w:r>
-        <w:rPr>
-          <w:color w:val="C00000"/>
-        </w:rPr>
-        <w:t xml:space="preserve"> </w:t>
-      </w:r>
-      <w:proofErr w:type="spellStart"/>
-      <w:r>
-        <w:rPr>
-          <w:color w:val="C00000"/>
-        </w:rPr>
-        <w:t>that</w:t>
-      </w:r>
-      <w:proofErr w:type="spellEnd"/>
-      <w:r>
-        <w:rPr>
-          <w:color w:val="C00000"/>
-        </w:rPr>
-        <w:t xml:space="preserve"> </w:t>
-      </w:r>
-      <w:proofErr w:type="spellStart"/>
-      <w:r>
-        <w:rPr>
-          <w:color w:val="C00000"/>
-        </w:rPr>
-        <w:t>may</w:t>
-      </w:r>
-      <w:proofErr w:type="spellEnd"/>
-      <w:r>
-        <w:rPr>
-          <w:color w:val="C00000"/>
-        </w:rPr>
-        <w:t xml:space="preserve"> (but not </w:t>
-      </w:r>
-      <w:proofErr w:type="spellStart"/>
-      <w:r>
-        <w:rPr>
-          <w:color w:val="C00000"/>
-        </w:rPr>
-        <w:t>necessarily</w:t>
-      </w:r>
-      <w:proofErr w:type="spellEnd"/>
-      <w:r>
-        <w:rPr>
-          <w:color w:val="C00000"/>
-        </w:rPr>
-        <w:t xml:space="preserve">) </w:t>
-      </w:r>
-      <w:proofErr w:type="spellStart"/>
-      <w:r>
-        <w:rPr>
-          <w:color w:val="C00000"/>
-        </w:rPr>
-        <w:t>be</w:t>
-      </w:r>
-      <w:proofErr w:type="spellEnd"/>
-      <w:r>
-        <w:rPr>
-          <w:color w:val="C00000"/>
-        </w:rPr>
-        <w:t xml:space="preserve"> </w:t>
-      </w:r>
-      <w:proofErr w:type="spellStart"/>
-      <w:r>
-        <w:rPr>
-          <w:color w:val="C00000"/>
-        </w:rPr>
-        <w:t>parallelizable</w:t>
+        <w:t xml:space="preserve">, </w:t>
+      </w:r>
+      <w:proofErr w:type="spellStart"/>
+      <w:r>
+        <w:rPr>
+          <w:color w:val="C00000"/>
+        </w:rPr>
+        <w:t>parallelism</w:t>
+      </w:r>
+      <w:proofErr w:type="spellEnd"/>
+      <w:r>
+        <w:rPr>
+          <w:color w:val="C00000"/>
+        </w:rPr>
+        <w:t xml:space="preserve"> </w:t>
+      </w:r>
+      <w:proofErr w:type="spellStart"/>
+      <w:r>
+        <w:rPr>
+          <w:color w:val="C00000"/>
+        </w:rPr>
+        <w:t>is</w:t>
+      </w:r>
+      <w:proofErr w:type="spellEnd"/>
+      <w:r>
+        <w:rPr>
+          <w:color w:val="C00000"/>
+        </w:rPr>
+        <w:t xml:space="preserve"> </w:t>
+      </w:r>
+      <w:proofErr w:type="spellStart"/>
+      <w:r>
+        <w:rPr>
+          <w:color w:val="C00000"/>
+        </w:rPr>
+        <w:t>about</w:t>
+      </w:r>
+      <w:proofErr w:type="spellEnd"/>
+      <w:r>
+        <w:rPr>
+          <w:color w:val="C00000"/>
+        </w:rPr>
+        <w:t xml:space="preserve"> </w:t>
+      </w:r>
+      <w:proofErr w:type="spellStart"/>
+      <w:r>
+        <w:rPr>
+          <w:color w:val="C00000"/>
+        </w:rPr>
+        <w:t>execution</w:t>
       </w:r>
       <w:proofErr w:type="spellEnd"/>
       <w:r>
@@ -2273,22 +2315,6 @@
         </w:rPr>
         <w:t>.</w:t>
       </w:r>
-    </w:p>
-    <w:p>
-      <w:pPr>
-        <w:pStyle w:val="Listenabsatz"/>
-        <w:ind w:left="1440"/>
-      </w:pPr>
-    </w:p>
-    <w:p>
-      <w:pPr>
-        <w:pStyle w:val="berschrift2"/>
-      </w:pPr>
-      <w:bookmarkStart w:id="6" w:name="_Toc87006578"/>
-      <w:r>
-        <w:t>Folgen von Nebenläufigkeit</w:t>
-      </w:r>
-      <w:bookmarkEnd w:id="6"/>
     </w:p>
     <w:p>
       <w:pPr>
@@ -2297,13 +2323,223 @@
           <w:ilvl w:val="0"/>
           <w:numId w:val="2"/>
         </w:numPr>
-      </w:pPr>
-      <w:r>
-        <w:t xml:space="preserve">Übernahme von Scheduling durch </w:t>
-      </w:r>
-      <w:r>
-        <w:t>System.</w:t>
-      </w:r>
+        <w:rPr>
+          <w:color w:val="C00000"/>
+        </w:rPr>
+      </w:pPr>
+      <w:proofErr w:type="spellStart"/>
+      <w:r>
+        <w:rPr>
+          <w:color w:val="C00000"/>
+        </w:rPr>
+        <w:t>Concurrency</w:t>
+      </w:r>
+      <w:proofErr w:type="spellEnd"/>
+      <w:r>
+        <w:rPr>
+          <w:color w:val="C00000"/>
+        </w:rPr>
+        <w:t xml:space="preserve"> </w:t>
+      </w:r>
+      <w:proofErr w:type="spellStart"/>
+      <w:r>
+        <w:rPr>
+          <w:color w:val="C00000"/>
+        </w:rPr>
+        <w:t>provides</w:t>
+      </w:r>
+      <w:proofErr w:type="spellEnd"/>
+      <w:r>
+        <w:rPr>
+          <w:color w:val="C00000"/>
+        </w:rPr>
+        <w:t xml:space="preserve"> a </w:t>
+      </w:r>
+      <w:proofErr w:type="spellStart"/>
+      <w:r>
+        <w:rPr>
+          <w:color w:val="C00000"/>
+        </w:rPr>
+        <w:t>way</w:t>
+      </w:r>
+      <w:proofErr w:type="spellEnd"/>
+      <w:r>
+        <w:rPr>
+          <w:color w:val="C00000"/>
+        </w:rPr>
+        <w:t xml:space="preserve"> </w:t>
+      </w:r>
+      <w:proofErr w:type="spellStart"/>
+      <w:r>
+        <w:rPr>
+          <w:color w:val="C00000"/>
+        </w:rPr>
+        <w:t>to</w:t>
+      </w:r>
+      <w:proofErr w:type="spellEnd"/>
+      <w:r>
+        <w:rPr>
+          <w:color w:val="C00000"/>
+        </w:rPr>
+        <w:t xml:space="preserve"> </w:t>
+      </w:r>
+      <w:proofErr w:type="spellStart"/>
+      <w:r>
+        <w:rPr>
+          <w:color w:val="C00000"/>
+        </w:rPr>
+        <w:t>structure</w:t>
+      </w:r>
+      <w:proofErr w:type="spellEnd"/>
+      <w:r>
+        <w:rPr>
+          <w:color w:val="C00000"/>
+        </w:rPr>
+        <w:t xml:space="preserve"> a </w:t>
+      </w:r>
+      <w:proofErr w:type="spellStart"/>
+      <w:r>
+        <w:rPr>
+          <w:color w:val="C00000"/>
+        </w:rPr>
+        <w:t>solution</w:t>
+      </w:r>
+      <w:proofErr w:type="spellEnd"/>
+      <w:r>
+        <w:rPr>
+          <w:color w:val="C00000"/>
+        </w:rPr>
+        <w:t xml:space="preserve"> </w:t>
+      </w:r>
+      <w:proofErr w:type="spellStart"/>
+      <w:r>
+        <w:rPr>
+          <w:color w:val="C00000"/>
+        </w:rPr>
+        <w:t>to</w:t>
+      </w:r>
+      <w:proofErr w:type="spellEnd"/>
+      <w:r>
+        <w:rPr>
+          <w:color w:val="C00000"/>
+        </w:rPr>
+        <w:t xml:space="preserve"> </w:t>
+      </w:r>
+      <w:proofErr w:type="spellStart"/>
+      <w:r>
+        <w:rPr>
+          <w:color w:val="C00000"/>
+        </w:rPr>
+        <w:t>solve</w:t>
+      </w:r>
+      <w:proofErr w:type="spellEnd"/>
+      <w:r>
+        <w:rPr>
+          <w:color w:val="C00000"/>
+        </w:rPr>
+        <w:t xml:space="preserve"> a </w:t>
+      </w:r>
+      <w:proofErr w:type="spellStart"/>
+      <w:r>
+        <w:rPr>
+          <w:color w:val="C00000"/>
+        </w:rPr>
+        <w:t>problem</w:t>
+      </w:r>
+      <w:proofErr w:type="spellEnd"/>
+      <w:r>
+        <w:rPr>
+          <w:color w:val="C00000"/>
+        </w:rPr>
+        <w:t xml:space="preserve"> </w:t>
+      </w:r>
+      <w:proofErr w:type="spellStart"/>
+      <w:r>
+        <w:rPr>
+          <w:color w:val="C00000"/>
+        </w:rPr>
+        <w:t>that</w:t>
+      </w:r>
+      <w:proofErr w:type="spellEnd"/>
+      <w:r>
+        <w:rPr>
+          <w:color w:val="C00000"/>
+        </w:rPr>
+        <w:t xml:space="preserve"> </w:t>
+      </w:r>
+      <w:proofErr w:type="spellStart"/>
+      <w:r>
+        <w:rPr>
+          <w:color w:val="C00000"/>
+        </w:rPr>
+        <w:t>may</w:t>
+      </w:r>
+      <w:proofErr w:type="spellEnd"/>
+      <w:r>
+        <w:rPr>
+          <w:color w:val="C00000"/>
+        </w:rPr>
+        <w:t xml:space="preserve"> (but not </w:t>
+      </w:r>
+      <w:proofErr w:type="spellStart"/>
+      <w:r>
+        <w:rPr>
+          <w:color w:val="C00000"/>
+        </w:rPr>
+        <w:t>necessarily</w:t>
+      </w:r>
+      <w:proofErr w:type="spellEnd"/>
+      <w:r>
+        <w:rPr>
+          <w:color w:val="C00000"/>
+        </w:rPr>
+        <w:t xml:space="preserve">) </w:t>
+      </w:r>
+      <w:proofErr w:type="spellStart"/>
+      <w:r>
+        <w:rPr>
+          <w:color w:val="C00000"/>
+        </w:rPr>
+        <w:t>be</w:t>
+      </w:r>
+      <w:proofErr w:type="spellEnd"/>
+      <w:r>
+        <w:rPr>
+          <w:color w:val="C00000"/>
+        </w:rPr>
+        <w:t xml:space="preserve"> </w:t>
+      </w:r>
+      <w:proofErr w:type="spellStart"/>
+      <w:r>
+        <w:rPr>
+          <w:color w:val="C00000"/>
+        </w:rPr>
+        <w:t>parallelizable</w:t>
+      </w:r>
+      <w:proofErr w:type="spellEnd"/>
+      <w:r>
+        <w:rPr>
+          <w:color w:val="C00000"/>
+        </w:rPr>
+        <w:t>.</w:t>
+      </w:r>
+    </w:p>
+    <w:p>
+      <w:pPr>
+        <w:pStyle w:val="Listenabsatz"/>
+        <w:ind w:left="1440"/>
+      </w:pPr>
+    </w:p>
+    <w:p>
+      <w:pPr>
+        <w:pStyle w:val="berschrift2"/>
+      </w:pPr>
+      <w:bookmarkStart w:id="6" w:name="_Toc87006578"/>
+      <w:r>
+        <w:lastRenderedPageBreak/>
+        <w:t>Folgen von Nebenläufigkeit</w:t>
+      </w:r>
+      <w:bookmarkEnd w:id="6"/>
     </w:p>
     <w:p>
       <w:pPr>
@@ -2312,6 +2548,204 @@
           <w:ilvl w:val="0"/>
           <w:numId w:val="2"/>
         </w:numPr>
+        <w:rPr>
+          <w:color w:val="0070C0"/>
+        </w:rPr>
+      </w:pPr>
+      <w:r>
+        <w:rPr>
+          <w:color w:val="0070C0"/>
+        </w:rPr>
+        <w:t>Ausführung ist nichtdeterministisch</w:t>
+      </w:r>
+      <w:r>
+        <w:rPr>
+          <w:color w:val="0070C0"/>
+        </w:rPr>
+        <w:t xml:space="preserve">, die Reihenfolge der </w:t>
+      </w:r>
+      <w:proofErr w:type="spellStart"/>
+      <w:r>
+        <w:rPr>
+          <w:color w:val="0070C0"/>
+        </w:rPr>
+        <w:t>Aktiviäten</w:t>
+      </w:r>
+      <w:proofErr w:type="spellEnd"/>
+      <w:r>
+        <w:rPr>
+          <w:color w:val="0070C0"/>
+        </w:rPr>
+        <w:t xml:space="preserve"> ist</w:t>
+      </w:r>
+      <w:r>
+        <w:rPr>
+          <w:color w:val="0070C0"/>
+        </w:rPr>
+        <w:t xml:space="preserve"> nicht definiert und kann sich bei jedem Programmdurchlauf ändern.</w:t>
+      </w:r>
+      <w:r>
+        <w:rPr>
+          <w:color w:val="0070C0"/>
+        </w:rPr>
+        <w:t xml:space="preserve"> </w:t>
+      </w:r>
+      <w:r>
+        <w:rPr>
+          <w:color w:val="0070C0"/>
+        </w:rPr>
+        <w:t xml:space="preserve">Dabei </w:t>
+      </w:r>
+      <w:r>
+        <w:rPr>
+          <w:color w:val="0070C0"/>
+        </w:rPr>
+        <w:t xml:space="preserve">kann </w:t>
+      </w:r>
+      <w:r>
+        <w:rPr>
+          <w:color w:val="0070C0"/>
+        </w:rPr>
+        <w:t>das Programm weiterhin determiniert sein</w:t>
+      </w:r>
+      <w:r>
+        <w:rPr>
+          <w:rStyle w:val="Funotenzeichen"/>
+          <w:color w:val="0070C0"/>
+        </w:rPr>
+        <w:footnoteReference w:id="1"/>
+      </w:r>
+      <w:r>
+        <w:rPr>
+          <w:color w:val="0070C0"/>
+        </w:rPr>
+        <w:t>,</w:t>
+      </w:r>
+      <w:r>
+        <w:rPr>
+          <w:color w:val="0070C0"/>
+        </w:rPr>
+        <w:t xml:space="preserve"> also bei den</w:t>
+      </w:r>
+      <w:r>
+        <w:rPr>
+          <w:color w:val="0070C0"/>
+        </w:rPr>
+        <w:t xml:space="preserve"> gleichen Eingaben immer die gleichen Ausgaben</w:t>
+      </w:r>
+      <w:r>
+        <w:rPr>
+          <w:color w:val="0070C0"/>
+        </w:rPr>
+        <w:t xml:space="preserve"> liefern</w:t>
+      </w:r>
+      <w:r>
+        <w:rPr>
+          <w:color w:val="0070C0"/>
+        </w:rPr>
+        <w:t>.</w:t>
+      </w:r>
+      <w:r>
+        <w:rPr>
+          <w:color w:val="0070C0"/>
+        </w:rPr>
+        <w:t xml:space="preserve"> </w:t>
+      </w:r>
+      <w:r>
+        <w:rPr>
+          <w:color w:val="0070C0"/>
+        </w:rPr>
+        <w:t>Determiniertheit bei einem nichtdeterministischen Programm wird erreicht</w:t>
+      </w:r>
+      <w:r>
+        <w:rPr>
+          <w:color w:val="0070C0"/>
+        </w:rPr>
+        <w:t>, wenn es bei jeder beliebigen Ausführreihenfolge</w:t>
+      </w:r>
+      <w:r>
+        <w:rPr>
+          <w:color w:val="0070C0"/>
+        </w:rPr>
+        <w:t xml:space="preserve"> der Aktivitäten</w:t>
+      </w:r>
+      <w:r>
+        <w:rPr>
+          <w:color w:val="0070C0"/>
+        </w:rPr>
+        <w:t xml:space="preserve"> dasselbe Ergebnis liefert.</w:t>
+      </w:r>
+      <w:r>
+        <w:rPr>
+          <w:color w:val="0070C0"/>
+        </w:rPr>
+        <w:t xml:space="preserve"> </w:t>
+      </w:r>
+    </w:p>
+    <w:p>
+      <w:pPr>
+        <w:pStyle w:val="Listenabsatz"/>
+        <w:numPr>
+          <w:ilvl w:val="0"/>
+          <w:numId w:val="2"/>
+        </w:numPr>
+        <w:rPr>
+          <w:color w:val="0070C0"/>
+        </w:rPr>
+      </w:pPr>
+      <w:r>
+        <w:rPr>
+          <w:color w:val="0070C0"/>
+        </w:rPr>
+        <w:t>N</w:t>
+      </w:r>
+      <w:r>
+        <w:rPr>
+          <w:color w:val="0070C0"/>
+        </w:rPr>
+        <w:t>ichtreproduzierbarkeit</w:t>
+      </w:r>
+      <w:r>
+        <w:rPr>
+          <w:color w:val="0070C0"/>
+        </w:rPr>
+        <w:t>,</w:t>
+      </w:r>
+      <w:r>
+        <w:rPr>
+          <w:color w:val="0070C0"/>
+        </w:rPr>
+        <w:t xml:space="preserve"> weil Ausführung Nichtdeterministisch ist</w:t>
+      </w:r>
+      <w:r>
+        <w:rPr>
+          <w:color w:val="0070C0"/>
+        </w:rPr>
+        <w:t xml:space="preserve"> S.20</w:t>
+      </w:r>
+    </w:p>
+    <w:p>
+      <w:pPr>
+        <w:pStyle w:val="Listenabsatz"/>
+        <w:numPr>
+          <w:ilvl w:val="0"/>
+          <w:numId w:val="2"/>
+        </w:numPr>
+      </w:pPr>
+      <w:r>
+        <w:t xml:space="preserve">Übernahme von Scheduling durch </w:t>
+      </w:r>
+      <w:r>
+        <w:t>System.</w:t>
+      </w:r>
+    </w:p>
+    <w:p>
+      <w:pPr>
+        <w:pStyle w:val="Listenabsatz"/>
+        <w:numPr>
+          <w:ilvl w:val="0"/>
+          <w:numId w:val="2"/>
+        </w:numPr>
       </w:pPr>
       <w:proofErr w:type="spellStart"/>
       <w:r>
@@ -3390,7 +3824,6 @@
       </w:pPr>
       <w:bookmarkStart w:id="10" w:name="_Toc87006582"/>
       <w:r>
-        <w:lastRenderedPageBreak/>
         <w:t xml:space="preserve">Vergleich zwischen Block und </w:t>
       </w:r>
       <w:proofErr w:type="spellStart"/>
@@ -3914,6 +4347,87 @@
     </w:sectPr>
   </w:body>
 </w:document>
+</file>
+
+<file path=word/endnotes.xml><?xml version="1.0" encoding="utf-8"?>
+<w:endnotes xmlns:wpc="http://schemas.microsoft.com/office/word/2010/wordprocessingCanvas" xmlns:cx="http://schemas.microsoft.com/office/drawing/2014/chartex" xmlns:cx1="http://schemas.microsoft.com/office/drawing/2015/9/8/chartex" xmlns:cx2="http://schemas.microsoft.com/office/drawing/2015/10/21/chartex" xmlns:cx3="http://schemas.microsoft.com/office/drawing/2016/5/9/chartex" xmlns:cx4="http://schemas.microsoft.com/office/drawing/2016/5/10/chartex" xmlns:cx5="http://schemas.microsoft.com/office/drawing/2016/5/11/chartex" xmlns:cx6="http://schemas.microsoft.com/office/drawing/2016/5/12/chartex" xmlns:cx7="http://schemas.microsoft.com/office/drawing/2016/5/13/chartex" xmlns:cx8="http://schemas.microsoft.com/office/drawing/2016/5/14/chartex" xmlns:mc="http://schemas.openxmlformats.org/markup-compatibility/2006" xmlns:aink="http://schemas.microsoft.com/office/drawing/2016/ink" xmlns:am3d="http://schemas.microsoft.com/office/drawing/2017/model3d" xmlns:o="urn:schemas-microsoft-com:office:office" xmlns:r="http://schemas.openxmlformats.org/officeDocument/2006/relationships" xmlns:m="http://schemas.openxmlformats.org/officeDocument/2006/math" xmlns:v="urn:schemas-microsoft-com:vml" xmlns:wp14="http://schemas.microsoft.com/office/word/2010/wordprocessingDrawing" xmlns:wp="http://schemas.openxmlformats.org/drawingml/2006/wordprocessingDrawing" xmlns:w10="urn:schemas-microsoft-com:office:word" xmlns:w="http://schemas.openxmlformats.org/wordprocessingml/2006/main" xmlns:w14="http://schemas.microsoft.com/office/word/2010/wordml" xmlns:w15="http://schemas.microsoft.com/office/word/2012/wordml" xmlns:w16cex="http://schemas.microsoft.com/office/word/2018/wordml/cex" xmlns:w16cid="http://schemas.microsoft.com/office/word/2016/wordml/cid" xmlns:w16="http://schemas.microsoft.com/office/word/2018/wordml" xmlns:w16sdtdh="http://schemas.microsoft.com/office/word/2020/wordml/sdtdatahash" xmlns:w16se="http://schemas.microsoft.com/office/word/2015/wordml/symex" xmlns:wpg="http://schemas.microsoft.com/office/word/2010/wordprocessingGroup" xmlns:wpi="http://schemas.microsoft.com/office/word/2010/wordprocessingInk" xmlns:wne="http://schemas.microsoft.com/office/word/2006/wordml" xmlns:wps="http://schemas.microsoft.com/office/word/2010/wordprocessingShape" mc:Ignorable="w14 w15 w16se w16cid w16 w16cex w16sdtdh wp14">
+  <w:endnote w:type="separator" w:id="-1">
+    <w:p>
+      <w:pPr>
+        <w:spacing w:after="0" w:line="240" w:lineRule="auto"/>
+      </w:pPr>
+      <w:r>
+        <w:separator/>
+      </w:r>
+    </w:p>
+  </w:endnote>
+  <w:endnote w:type="continuationSeparator" w:id="0">
+    <w:p>
+      <w:pPr>
+        <w:spacing w:after="0" w:line="240" w:lineRule="auto"/>
+      </w:pPr>
+      <w:r>
+        <w:continuationSeparator/>
+      </w:r>
+    </w:p>
+  </w:endnote>
+</w:endnotes>
+</file>
+
+<file path=word/footnotes.xml><?xml version="1.0" encoding="utf-8"?>
+<w:footnotes xmlns:wpc="http://schemas.microsoft.com/office/word/2010/wordprocessingCanvas" xmlns:cx="http://schemas.microsoft.com/office/drawing/2014/chartex" xmlns:cx1="http://schemas.microsoft.com/office/drawing/2015/9/8/chartex" xmlns:cx2="http://schemas.microsoft.com/office/drawing/2015/10/21/chartex" xmlns:cx3="http://schemas.microsoft.com/office/drawing/2016/5/9/chartex" xmlns:cx4="http://schemas.microsoft.com/office/drawing/2016/5/10/chartex" xmlns:cx5="http://schemas.microsoft.com/office/drawing/2016/5/11/chartex" xmlns:cx6="http://schemas.microsoft.com/office/drawing/2016/5/12/chartex" xmlns:cx7="http://schemas.microsoft.com/office/drawing/2016/5/13/chartex" xmlns:cx8="http://schemas.microsoft.com/office/drawing/2016/5/14/chartex" xmlns:mc="http://schemas.openxmlformats.org/markup-compatibility/2006" xmlns:aink="http://schemas.microsoft.com/office/drawing/2016/ink" xmlns:am3d="http://schemas.microsoft.com/office/drawing/2017/model3d" xmlns:o="urn:schemas-microsoft-com:office:office" xmlns:r="http://schemas.openxmlformats.org/officeDocument/2006/relationships" xmlns:m="http://schemas.openxmlformats.org/officeDocument/2006/math" xmlns:v="urn:schemas-microsoft-com:vml" xmlns:wp14="http://schemas.microsoft.com/office/word/2010/wordprocessingDrawing" xmlns:wp="http://schemas.openxmlformats.org/drawingml/2006/wordprocessingDrawing" xmlns:w10="urn:schemas-microsoft-com:office:word" xmlns:w="http://schemas.openxmlformats.org/wordprocessingml/2006/main" xmlns:w14="http://schemas.microsoft.com/office/word/2010/wordml" xmlns:w15="http://schemas.microsoft.com/office/word/2012/wordml" xmlns:w16cex="http://schemas.microsoft.com/office/word/2018/wordml/cex" xmlns:w16cid="http://schemas.microsoft.com/office/word/2016/wordml/cid" xmlns:w16="http://schemas.microsoft.com/office/word/2018/wordml" xmlns:w16sdtdh="http://schemas.microsoft.com/office/word/2020/wordml/sdtdatahash" xmlns:w16se="http://schemas.microsoft.com/office/word/2015/wordml/symex" xmlns:wpg="http://schemas.microsoft.com/office/word/2010/wordprocessingGroup" xmlns:wpi="http://schemas.microsoft.com/office/word/2010/wordprocessingInk" xmlns:wne="http://schemas.microsoft.com/office/word/2006/wordml" xmlns:wps="http://schemas.microsoft.com/office/word/2010/wordprocessingShape" mc:Ignorable="w14 w15 w16se w16cid w16 w16cex w16sdtdh wp14">
+  <w:footnote w:type="separator" w:id="-1">
+    <w:p>
+      <w:pPr>
+        <w:spacing w:after="0" w:line="240" w:lineRule="auto"/>
+      </w:pPr>
+      <w:r>
+        <w:separator/>
+      </w:r>
+    </w:p>
+  </w:footnote>
+  <w:footnote w:type="continuationSeparator" w:id="0">
+    <w:p>
+      <w:pPr>
+        <w:spacing w:after="0" w:line="240" w:lineRule="auto"/>
+      </w:pPr>
+      <w:r>
+        <w:continuationSeparator/>
+      </w:r>
+    </w:p>
+  </w:footnote>
+  <w:footnote w:id="1">
+    <w:p>
+      <w:pPr>
+        <w:pStyle w:val="Funotentext"/>
+      </w:pPr>
+      <w:r>
+        <w:rPr>
+          <w:rStyle w:val="Funotenzeichen"/>
+        </w:rPr>
+        <w:footnoteRef/>
+      </w:r>
+      <w:r>
+        <w:t xml:space="preserve"> Es kann durchaus sein, dass </w:t>
+      </w:r>
+      <w:r>
+        <w:t xml:space="preserve">Determiniertheit in einem Programm nicht gewünscht ist. Man betrachte </w:t>
+      </w:r>
+      <w:r>
+        <w:t xml:space="preserve">beispielsweise ein Programm, das einen echten Zufallsgenerator beschreibt. Hier wäre </w:t>
+      </w:r>
+      <w:r>
+        <w:t>Determiniertheit ein direkter Widerspruch zu</w:t>
+      </w:r>
+      <w:r>
+        <w:t xml:space="preserve">r Aufgabe </w:t>
+      </w:r>
+      <w:r>
+        <w:t>des Programms.</w:t>
+      </w:r>
+    </w:p>
+  </w:footnote>
+</w:footnotes>
 </file>
 
 <file path=word/numbering.xml><?xml version="1.0" encoding="utf-8"?>
@@ -5154,6 +5668,45 @@
       <w:szCs w:val="18"/>
     </w:rPr>
   </w:style>
+  <w:style w:type="paragraph" w:styleId="Funotentext">
+    <w:name w:val="footnote text"/>
+    <w:basedOn w:val="Standard"/>
+    <w:link w:val="FunotentextZchn"/>
+    <w:uiPriority w:val="99"/>
+    <w:semiHidden/>
+    <w:unhideWhenUsed/>
+    <w:rsid w:val="00475A5A"/>
+    <w:pPr>
+      <w:spacing w:after="0" w:line="240" w:lineRule="auto"/>
+    </w:pPr>
+    <w:rPr>
+      <w:sz w:val="20"/>
+      <w:szCs w:val="20"/>
+    </w:rPr>
+  </w:style>
+  <w:style w:type="character" w:customStyle="1" w:styleId="FunotentextZchn">
+    <w:name w:val="Fußnotentext Zchn"/>
+    <w:basedOn w:val="Absatz-Standardschriftart"/>
+    <w:link w:val="Funotentext"/>
+    <w:uiPriority w:val="99"/>
+    <w:semiHidden/>
+    <w:rsid w:val="00475A5A"/>
+    <w:rPr>
+      <w:sz w:val="20"/>
+      <w:szCs w:val="20"/>
+    </w:rPr>
+  </w:style>
+  <w:style w:type="character" w:styleId="Funotenzeichen">
+    <w:name w:val="footnote reference"/>
+    <w:basedOn w:val="Absatz-Standardschriftart"/>
+    <w:uiPriority w:val="99"/>
+    <w:semiHidden/>
+    <w:unhideWhenUsed/>
+    <w:rsid w:val="00475A5A"/>
+    <w:rPr>
+      <w:vertAlign w:val="superscript"/>
+    </w:rPr>
+  </w:style>
 </w:styles>
 </file>
 

</xml_diff>